<commit_message>
kis als pdf gespeichert
</commit_message>
<xml_diff>
--- a/KIS_Team5.docx
+++ b/KIS_Team5.docx
@@ -11,6 +11,8 @@
           <w:szCs w:val="40"/>
         </w:rPr>
       </w:pPr>
+      <w:bookmarkStart w:id="0" w:name="_GoBack"/>
+      <w:bookmarkEnd w:id="0"/>
       <w:r>
         <w:rPr>
           <w:rFonts w:cs="Arial"/>
@@ -468,8 +470,6 @@
           <w:rFonts w:cs="Arial"/>
         </w:rPr>
       </w:pPr>
-      <w:bookmarkStart w:id="0" w:name="_GoBack"/>
-      <w:bookmarkEnd w:id="0"/>
     </w:p>
     <w:tbl>
       <w:tblPr>
@@ -850,21 +850,7 @@
               <w:rPr>
                 <w:rFonts w:cs="Arial"/>
               </w:rPr>
-              <w:t xml:space="preserve"> zeigen </w:t>
-            </w:r>
-            <w:proofErr w:type="gramStart"/>
-            <w:r>
-              <w:rPr>
-                <w:rFonts w:cs="Arial"/>
-              </w:rPr>
-              <w:t>Eigeninitiative</w:t>
-            </w:r>
-            <w:proofErr w:type="gramEnd"/>
-            <w:r>
-              <w:rPr>
-                <w:rFonts w:cs="Arial"/>
-              </w:rPr>
-              <w:t>.</w:t>
+              <w:t xml:space="preserve"> zeigen Eigeninitiative.</w:t>
             </w:r>
           </w:p>
         </w:tc>
@@ -1878,21 +1864,7 @@
               <w:rPr>
                 <w:rFonts w:cs="Arial"/>
               </w:rPr>
-              <w:t xml:space="preserve">PM laden Änderungen nur in den dafür erstellten </w:t>
-            </w:r>
-            <w:proofErr w:type="spellStart"/>
-            <w:r>
-              <w:rPr>
-                <w:rFonts w:cs="Arial"/>
-              </w:rPr>
-              <w:t>Branches</w:t>
-            </w:r>
-            <w:proofErr w:type="spellEnd"/>
-            <w:r>
-              <w:rPr>
-                <w:rFonts w:cs="Arial"/>
-              </w:rPr>
-              <w:t>.</w:t>
+              <w:t>PM laden Änderungen nur in den dafür erstellten Branches.</w:t>
             </w:r>
           </w:p>
           <w:p>
@@ -2078,7 +2050,7 @@
         <w:szCs w:val="18"/>
         <w:lang w:val="de-DE"/>
       </w:rPr>
-      <w:t>21.03.2019</w:t>
+      <w:t>22.03.2019</w:t>
     </w:r>
     <w:r>
       <w:rPr>
@@ -6736,6 +6708,15 @@
 </file>
 
 <file path=customXml/item3.xml><?xml version="1.0" encoding="utf-8"?>
+<?mso-contentType ?>
+<FormTemplates xmlns="http://schemas.microsoft.com/sharepoint/v3/contenttype/forms">
+  <Display>DocumentLibraryForm</Display>
+  <Edit>DocumentLibraryForm</Edit>
+  <New>DocumentLibraryForm</New>
+</FormTemplates>
+</file>
+
+<file path=customXml/item4.xml><?xml version="1.0" encoding="utf-8"?>
 <ct:contentTypeSchema xmlns:ct="http://schemas.microsoft.com/office/2006/metadata/contentType" xmlns:ma="http://schemas.microsoft.com/office/2006/metadata/properties/metaAttributes" ct:_="" ma:_="" ma:contentTypeName="Dokument" ma:contentTypeID="0x010100AC764BFD121A654BAFEE3F0D30D09696" ma:contentTypeVersion="4" ma:contentTypeDescription="Ein neues Dokument erstellen." ma:contentTypeScope="" ma:versionID="f0b21a448d18db25e00af343419af742">
   <xsd:schema xmlns:xsd="http://www.w3.org/2001/XMLSchema" xmlns:xs="http://www.w3.org/2001/XMLSchema" xmlns:p="http://schemas.microsoft.com/office/2006/metadata/properties" xmlns:ns2="69e60002-4b69-4aad-9e3a-e3a9db2b0f4f" targetNamespace="http://schemas.microsoft.com/office/2006/metadata/properties" ma:root="true" ma:fieldsID="a976930b042ac8693047c70f2498f757" ns2:_="">
     <xsd:import namespace="69e60002-4b69-4aad-9e3a-e3a9db2b0f4f"/>
@@ -6910,15 +6891,6 @@
 </ct:contentTypeSchema>
 </file>
 
-<file path=customXml/item4.xml><?xml version="1.0" encoding="utf-8"?>
-<?mso-contentType ?>
-<FormTemplates xmlns="http://schemas.microsoft.com/sharepoint/v3/contenttype/forms">
-  <Display>DocumentLibraryForm</Display>
-  <Edit>DocumentLibraryForm</Edit>
-  <New>DocumentLibraryForm</New>
-</FormTemplates>
-</file>
-
 <file path=customXml/item5.xml><?xml version="1.0" encoding="utf-8"?>
 <b:Sources xmlns:b="http://schemas.openxmlformats.org/officeDocument/2006/bibliography" xmlns="http://schemas.openxmlformats.org/officeDocument/2006/bibliography" SelectedStyle="\APA.XSL" StyleName="APA"/>
 </file>
@@ -6942,6 +6914,14 @@
 </file>
 
 <file path=customXml/itemProps3.xml><?xml version="1.0" encoding="utf-8"?>
+<ds:datastoreItem xmlns:ds="http://schemas.openxmlformats.org/officeDocument/2006/customXml" ds:itemID="{A9351F60-73BF-49BA-8069-31F72F75F93F}">
+  <ds:schemaRefs>
+    <ds:schemaRef ds:uri="http://schemas.microsoft.com/sharepoint/v3/contenttype/forms"/>
+  </ds:schemaRefs>
+</ds:datastoreItem>
+</file>
+
+<file path=customXml/itemProps4.xml><?xml version="1.0" encoding="utf-8"?>
 <ds:datastoreItem xmlns:ds="http://schemas.openxmlformats.org/officeDocument/2006/customXml" ds:itemID="{87EC6764-D21D-4D29-8AAA-54B9BC3D3913}">
   <ds:schemaRefs>
     <ds:schemaRef ds:uri="http://schemas.microsoft.com/office/2006/metadata/contentType"/>
@@ -6959,16 +6939,8 @@
 </ds:datastoreItem>
 </file>
 
-<file path=customXml/itemProps4.xml><?xml version="1.0" encoding="utf-8"?>
-<ds:datastoreItem xmlns:ds="http://schemas.openxmlformats.org/officeDocument/2006/customXml" ds:itemID="{A9351F60-73BF-49BA-8069-31F72F75F93F}">
-  <ds:schemaRefs>
-    <ds:schemaRef ds:uri="http://schemas.microsoft.com/sharepoint/v3/contenttype/forms"/>
-  </ds:schemaRefs>
-</ds:datastoreItem>
-</file>
-
 <file path=customXml/itemProps5.xml><?xml version="1.0" encoding="utf-8"?>
-<ds:datastoreItem xmlns:ds="http://schemas.openxmlformats.org/officeDocument/2006/customXml" ds:itemID="{C67DB5A8-9524-4A53-8A35-5718EBD81E12}">
+<ds:datastoreItem xmlns:ds="http://schemas.openxmlformats.org/officeDocument/2006/customXml" ds:itemID="{3E6B6D93-DE90-46DA-8B9D-A8C31D6631F0}">
   <ds:schemaRefs>
     <ds:schemaRef ds:uri="http://schemas.openxmlformats.org/officeDocument/2006/bibliography"/>
   </ds:schemaRefs>

</xml_diff>